<commit_message>
add manual, try to test if host logout
</commit_message>
<xml_diff>
--- a/Manual.docx
+++ b/Manual.docx
@@ -112,24 +112,127 @@
     <w:p/>
     <w:p/>
     <w:p/>
+    <w:p>
+      <w:pPr>
+        <w:jc w:val="center"/>
+        <w:rPr>
+          <w:sz w:val="28"/>
+          <w:szCs w:val="28"/>
+        </w:rPr>
+      </w:pPr>
+      <w:r>
+        <w:rPr>
+          <w:sz w:val="28"/>
+          <w:szCs w:val="28"/>
+        </w:rPr>
+        <w:t>"Thanks to people who help fix my game"</w:t>
+      </w:r>
+    </w:p>
+    <w:p>
+      <w:pPr>
+        <w:jc w:val="center"/>
+        <w:rPr>
+          <w:sz w:val="24"/>
+          <w:szCs w:val="24"/>
+        </w:rPr>
+      </w:pPr>
+      <w:r>
+        <w:rPr>
+          <w:sz w:val="24"/>
+          <w:szCs w:val="24"/>
+        </w:rPr>
+        <w:t xml:space="preserve">My teacher </w:t>
+      </w:r>
+      <w:r>
+        <w:rPr>
+          <w:b/>
+          <w:sz w:val="24"/>
+          <w:szCs w:val="24"/>
+        </w:rPr>
+        <w:t>Andrew</w:t>
+      </w:r>
+      <w:r>
+        <w:rPr>
+          <w:sz w:val="24"/>
+          <w:szCs w:val="24"/>
+        </w:rPr>
+        <w:t xml:space="preserve"> who fixed my errors, and continue helping until this game is ready</w:t>
+      </w:r>
+    </w:p>
+    <w:p>
+      <w:pPr>
+        <w:jc w:val="center"/>
+        <w:rPr>
+          <w:sz w:val="24"/>
+          <w:szCs w:val="24"/>
+        </w:rPr>
+      </w:pPr>
+    </w:p>
+    <w:p>
+      <w:pPr>
+        <w:jc w:val="center"/>
+        <w:rPr>
+          <w:sz w:val="24"/>
+          <w:szCs w:val="24"/>
+        </w:rPr>
+      </w:pPr>
+      <w:r>
+        <w:rPr>
+          <w:b/>
+          <w:sz w:val="24"/>
+          <w:szCs w:val="24"/>
+        </w:rPr>
+        <w:t>Michael Cameron</w:t>
+      </w:r>
+      <w:r>
+        <w:rPr>
+          <w:sz w:val="24"/>
+          <w:szCs w:val="24"/>
+        </w:rPr>
+        <w:t xml:space="preserve"> for helping and teaching me how to create a basic camera 2d for my game</w:t>
+      </w:r>
+    </w:p>
+    <w:p>
+      <w:pPr>
+        <w:jc w:val="center"/>
+        <w:rPr>
+          <w:sz w:val="24"/>
+          <w:szCs w:val="24"/>
+        </w:rPr>
+      </w:pPr>
+    </w:p>
+    <w:p>
+      <w:pPr>
+        <w:jc w:val="center"/>
+      </w:pPr>
+      <w:r>
+        <w:rPr>
+          <w:b/>
+          <w:sz w:val="24"/>
+          <w:szCs w:val="24"/>
+        </w:rPr>
+        <w:t xml:space="preserve">Brian </w:t>
+      </w:r>
+      <w:proofErr w:type="spellStart"/>
+      <w:r>
+        <w:rPr>
+          <w:b/>
+          <w:sz w:val="24"/>
+          <w:szCs w:val="24"/>
+        </w:rPr>
+        <w:t>Crockford</w:t>
+      </w:r>
+      <w:proofErr w:type="spellEnd"/>
+      <w:r>
+        <w:rPr>
+          <w:sz w:val="24"/>
+          <w:szCs w:val="24"/>
+        </w:rPr>
+        <w:t xml:space="preserve"> who teamed with me and Michael previous project and teach me how to design a basic parent child class</w:t>
+      </w:r>
+    </w:p>
     <w:p/>
     <w:p/>
-    <w:p/>
-    <w:p/>
-    <w:p/>
-    <w:p/>
-    <w:p/>
-    <w:p/>
-    <w:p/>
-    <w:p/>
-    <w:p/>
-    <w:p>
-      <w:pPr>
-        <w:rPr>
-          <w:rFonts w:hint="eastAsia"/>
-        </w:rPr>
-      </w:pPr>
-    </w:p>
     <w:p>
       <w:pPr>
         <w:jc w:val="right"/>
@@ -178,11 +281,13 @@
       <w:pPr>
         <w:jc w:val="center"/>
         <w:rPr>
-          <w:lang w:val="en-CA"/>
-        </w:rPr>
-      </w:pPr>
-      <w:r>
-        <w:rPr>
+          <w:rFonts w:ascii="Over There" w:hAnsi="Over There"/>
+          <w:lang w:val="en-CA"/>
+        </w:rPr>
+      </w:pPr>
+      <w:r>
+        <w:rPr>
+          <w:rFonts w:ascii="Over There" w:hAnsi="Over There"/>
           <w:lang w:val="en-CA"/>
         </w:rPr>
         <w:lastRenderedPageBreak/>
@@ -201,19 +306,25 @@
       <w:pPr>
         <w:jc w:val="left"/>
         <w:rPr>
-          <w:lang w:val="en-CA"/>
-        </w:rPr>
-      </w:pPr>
-    </w:p>
-    <w:p>
-      <w:pPr>
-        <w:jc w:val="left"/>
-        <w:rPr>
-          <w:lang w:val="en-CA"/>
-        </w:rPr>
-      </w:pPr>
-      <w:r>
-        <w:rPr>
+          <w:sz w:val="40"/>
+          <w:szCs w:val="40"/>
+          <w:lang w:val="en-CA"/>
+        </w:rPr>
+      </w:pPr>
+    </w:p>
+    <w:p>
+      <w:pPr>
+        <w:jc w:val="left"/>
+        <w:rPr>
+          <w:sz w:val="40"/>
+          <w:szCs w:val="40"/>
+          <w:lang w:val="en-CA"/>
+        </w:rPr>
+      </w:pPr>
+      <w:r>
+        <w:rPr>
+          <w:sz w:val="40"/>
+          <w:szCs w:val="40"/>
           <w:lang w:val="en-CA"/>
         </w:rPr>
         <w:t>1. Introduction</w:t>
@@ -223,25 +334,33 @@
       <w:pPr>
         <w:jc w:val="left"/>
         <w:rPr>
-          <w:lang w:val="en-CA"/>
-        </w:rPr>
-      </w:pPr>
-    </w:p>
-    <w:p>
-      <w:pPr>
-        <w:jc w:val="left"/>
-        <w:rPr>
-          <w:lang w:val="en-CA"/>
-        </w:rPr>
-      </w:pPr>
-      <w:r>
-        <w:rPr>
+          <w:sz w:val="40"/>
+          <w:szCs w:val="40"/>
+          <w:lang w:val="en-CA"/>
+        </w:rPr>
+      </w:pPr>
+    </w:p>
+    <w:p>
+      <w:pPr>
+        <w:jc w:val="left"/>
+        <w:rPr>
+          <w:sz w:val="40"/>
+          <w:szCs w:val="40"/>
+          <w:lang w:val="en-CA"/>
+        </w:rPr>
+      </w:pPr>
+      <w:r>
+        <w:rPr>
+          <w:sz w:val="40"/>
+          <w:szCs w:val="40"/>
           <w:lang w:val="en-CA"/>
         </w:rPr>
         <w:t xml:space="preserve">2. </w:t>
       </w:r>
       <w:r>
         <w:rPr>
+          <w:sz w:val="40"/>
+          <w:szCs w:val="40"/>
           <w:lang w:val="en-CA"/>
         </w:rPr>
         <w:t>Controls</w:t>
@@ -251,19 +370,25 @@
       <w:pPr>
         <w:jc w:val="left"/>
         <w:rPr>
-          <w:lang w:val="en-CA"/>
-        </w:rPr>
-      </w:pPr>
-    </w:p>
-    <w:p>
-      <w:pPr>
-        <w:jc w:val="left"/>
-        <w:rPr>
-          <w:lang w:val="en-CA"/>
-        </w:rPr>
-      </w:pPr>
-      <w:r>
-        <w:rPr>
+          <w:sz w:val="40"/>
+          <w:szCs w:val="40"/>
+          <w:lang w:val="en-CA"/>
+        </w:rPr>
+      </w:pPr>
+    </w:p>
+    <w:p>
+      <w:pPr>
+        <w:jc w:val="left"/>
+        <w:rPr>
+          <w:sz w:val="40"/>
+          <w:szCs w:val="40"/>
+          <w:lang w:val="en-CA"/>
+        </w:rPr>
+      </w:pPr>
+      <w:r>
+        <w:rPr>
+          <w:sz w:val="40"/>
+          <w:szCs w:val="40"/>
           <w:lang w:val="en-CA"/>
         </w:rPr>
         <w:t xml:space="preserve">3. </w:t>
@@ -271,6 +396,8 @@
       <w:proofErr w:type="spellStart"/>
       <w:r>
         <w:rPr>
+          <w:sz w:val="40"/>
+          <w:szCs w:val="40"/>
           <w:lang w:val="en-CA"/>
         </w:rPr>
         <w:t>Gameplay</w:t>
@@ -281,25 +408,33 @@
       <w:pPr>
         <w:jc w:val="left"/>
         <w:rPr>
-          <w:lang w:val="en-CA"/>
-        </w:rPr>
-      </w:pPr>
-    </w:p>
-    <w:p>
-      <w:pPr>
-        <w:jc w:val="left"/>
-        <w:rPr>
-          <w:lang w:val="en-CA"/>
-        </w:rPr>
-      </w:pPr>
-      <w:r>
-        <w:rPr>
+          <w:sz w:val="40"/>
+          <w:szCs w:val="40"/>
+          <w:lang w:val="en-CA"/>
+        </w:rPr>
+      </w:pPr>
+    </w:p>
+    <w:p>
+      <w:pPr>
+        <w:jc w:val="left"/>
+        <w:rPr>
+          <w:sz w:val="40"/>
+          <w:szCs w:val="40"/>
+          <w:lang w:val="en-CA"/>
+        </w:rPr>
+      </w:pPr>
+      <w:r>
+        <w:rPr>
+          <w:sz w:val="40"/>
+          <w:szCs w:val="40"/>
           <w:lang w:val="en-CA"/>
         </w:rPr>
         <w:t>4</w:t>
       </w:r>
       <w:r>
         <w:rPr>
+          <w:sz w:val="40"/>
+          <w:szCs w:val="40"/>
           <w:lang w:val="en-CA"/>
         </w:rPr>
         <w:t>. Key Features</w:t>
@@ -507,94 +642,6 @@
     </w:p>
     <w:p>
       <w:pPr>
-        <w:jc w:val="left"/>
-        <w:rPr>
-          <w:lang w:val="en-CA"/>
-        </w:rPr>
-      </w:pPr>
-    </w:p>
-    <w:p>
-      <w:pPr>
-        <w:jc w:val="left"/>
-        <w:rPr>
-          <w:lang w:val="en-CA"/>
-        </w:rPr>
-      </w:pPr>
-    </w:p>
-    <w:p>
-      <w:pPr>
-        <w:jc w:val="left"/>
-        <w:rPr>
-          <w:lang w:val="en-CA"/>
-        </w:rPr>
-      </w:pPr>
-    </w:p>
-    <w:p>
-      <w:pPr>
-        <w:jc w:val="left"/>
-        <w:rPr>
-          <w:lang w:val="en-CA"/>
-        </w:rPr>
-      </w:pPr>
-    </w:p>
-    <w:p>
-      <w:pPr>
-        <w:jc w:val="left"/>
-        <w:rPr>
-          <w:lang w:val="en-CA"/>
-        </w:rPr>
-      </w:pPr>
-    </w:p>
-    <w:p>
-      <w:pPr>
-        <w:jc w:val="left"/>
-        <w:rPr>
-          <w:lang w:val="en-CA"/>
-        </w:rPr>
-      </w:pPr>
-    </w:p>
-    <w:p>
-      <w:pPr>
-        <w:jc w:val="left"/>
-        <w:rPr>
-          <w:lang w:val="en-CA"/>
-        </w:rPr>
-      </w:pPr>
-    </w:p>
-    <w:p>
-      <w:pPr>
-        <w:jc w:val="left"/>
-        <w:rPr>
-          <w:lang w:val="en-CA"/>
-        </w:rPr>
-      </w:pPr>
-    </w:p>
-    <w:p>
-      <w:pPr>
-        <w:jc w:val="left"/>
-        <w:rPr>
-          <w:lang w:val="en-CA"/>
-        </w:rPr>
-      </w:pPr>
-    </w:p>
-    <w:p>
-      <w:pPr>
-        <w:jc w:val="left"/>
-        <w:rPr>
-          <w:lang w:val="en-CA"/>
-        </w:rPr>
-      </w:pPr>
-    </w:p>
-    <w:p>
-      <w:pPr>
-        <w:jc w:val="left"/>
-        <w:rPr>
-          <w:lang w:val="en-CA"/>
-        </w:rPr>
-      </w:pPr>
-    </w:p>
-    <w:p>
-      <w:pPr>
         <w:jc w:val="center"/>
         <w:rPr>
           <w:rFonts w:ascii="Over There" w:hAnsi="Over There"/>
@@ -606,6 +653,7 @@
           <w:rFonts w:ascii="Over There" w:hAnsi="Over There"/>
           <w:lang w:val="en-CA"/>
         </w:rPr>
+        <w:lastRenderedPageBreak/>
         <w:t>Introduction</w:t>
       </w:r>
     </w:p>
@@ -621,7 +669,19 @@
           <w:lang w:val="en-CA"/>
         </w:rPr>
         <w:tab/>
-        <w:t>This game is a side-scrolling game similar to contra games, where players fight through waves of enemies and encounter enemies as they proceed in the level. Player fights through lots of enemies where enemies are trying to attack players. Players can dodge the enemies, jump and shoot at the enemies.</w:t>
+        <w:t xml:space="preserve">This game is a side-scrolling game similar to contra games, where players fight through waves of enemies and encounter enemies as they proceed in the level. Player fights through lots of enemies where enemies are trying to attack players. Players can dodge the enemies, </w:t>
+      </w:r>
+      <w:r>
+        <w:rPr>
+          <w:lang w:val="en-CA"/>
+        </w:rPr>
+        <w:t xml:space="preserve">boost, </w:t>
+      </w:r>
+      <w:r>
+        <w:rPr>
+          <w:lang w:val="en-CA"/>
+        </w:rPr>
+        <w:t>jump and shoot at the enemies.</w:t>
       </w:r>
       <w:r>
         <w:rPr>
@@ -652,6 +712,22 @@
         <w:tab/>
         <w:t>This is the first version of the game, so there will be boss fight, players can get different kinds of weapons, and develop new skills, now you can change your weapon in keyboard by pressing page down and page up will change its weapons. There will be more weapons to use and upgrade its weapons and meet new characters.</w:t>
       </w:r>
+    </w:p>
+    <w:p>
+      <w:pPr>
+        <w:jc w:val="left"/>
+        <w:rPr>
+          <w:lang w:val="en-CA"/>
+        </w:rPr>
+      </w:pPr>
+    </w:p>
+    <w:p>
+      <w:pPr>
+        <w:jc w:val="left"/>
+        <w:rPr>
+          <w:lang w:val="en-CA"/>
+        </w:rPr>
+      </w:pPr>
     </w:p>
     <w:p>
       <w:pPr>
@@ -2202,7 +2278,1006 @@
     </w:p>
     <w:p>
       <w:pPr>
-        <w:jc w:val="left"/>
+        <w:jc w:val="center"/>
+        <w:rPr>
+          <w:rFonts w:ascii="Over There" w:hAnsi="Over There"/>
+          <w:lang w:val="en-CA"/>
+        </w:rPr>
+      </w:pPr>
+    </w:p>
+    <w:p>
+      <w:pPr>
+        <w:jc w:val="left"/>
+        <w:rPr>
+          <w:b/>
+          <w:sz w:val="32"/>
+          <w:szCs w:val="32"/>
+          <w:lang w:val="en-CA"/>
+        </w:rPr>
+      </w:pPr>
+      <w:r>
+        <w:rPr>
+          <w:b/>
+          <w:sz w:val="32"/>
+          <w:szCs w:val="32"/>
+          <w:lang w:val="en-CA"/>
+        </w:rPr>
+        <w:t>1. Organize Game objects</w:t>
+      </w:r>
+    </w:p>
+    <w:p>
+      <w:pPr>
+        <w:jc w:val="left"/>
+        <w:rPr>
+          <w:lang w:val="en-CA"/>
+        </w:rPr>
+      </w:pPr>
+      <w:r>
+        <w:rPr>
+          <w:lang w:val="en-CA"/>
+        </w:rPr>
+        <w:t xml:space="preserve">   - this uses the parent and child class, which there is a parent class, and </w:t>
+      </w:r>
+      <w:proofErr w:type="spellStart"/>
+      <w:r>
+        <w:rPr>
+          <w:lang w:val="en-CA"/>
+        </w:rPr>
+        <w:t>gameobjects</w:t>
+      </w:r>
+      <w:proofErr w:type="spellEnd"/>
+      <w:r>
+        <w:rPr>
+          <w:lang w:val="en-CA"/>
+        </w:rPr>
+        <w:t xml:space="preserve"> such as weapon and health are child to the parent class, so you can add any little game object attach to the player or enemy that follows where player or enemy position. Thanks to Brian for teaching me how to organize this game objects. Child game objects can be add and remove by the player when player does not need it. </w:t>
+      </w:r>
+    </w:p>
+    <w:p>
+      <w:pPr>
+        <w:jc w:val="left"/>
+        <w:rPr>
+          <w:lang w:val="en-CA"/>
+        </w:rPr>
+      </w:pPr>
+    </w:p>
+    <w:p>
+      <w:pPr>
+        <w:jc w:val="left"/>
+        <w:rPr>
+          <w:lang w:val="en-CA"/>
+        </w:rPr>
+      </w:pPr>
+      <w:r>
+        <w:rPr>
+          <w:lang w:val="en-CA"/>
+        </w:rPr>
+        <w:t xml:space="preserve">Every game object are the child class to character, you can find this on the </w:t>
+      </w:r>
+      <w:proofErr w:type="spellStart"/>
+      <w:r>
+        <w:rPr>
+          <w:lang w:val="en-CA"/>
+        </w:rPr>
+        <w:t>Character.cs</w:t>
+      </w:r>
+      <w:proofErr w:type="spellEnd"/>
+      <w:r>
+        <w:rPr>
+          <w:lang w:val="en-CA"/>
+        </w:rPr>
+        <w:t xml:space="preserve"> showing the parent and child class. Game object must have its own unique id that player can remove it by either searching the game object name or by searching its id.</w:t>
+      </w:r>
+      <w:r>
+        <w:rPr>
+          <w:lang w:val="en-CA"/>
+        </w:rPr>
+        <w:t xml:space="preserve"> You can search any game object and edit its position by using the searching function of game object.</w:t>
+      </w:r>
+    </w:p>
+    <w:p>
+      <w:pPr>
+        <w:jc w:val="left"/>
+        <w:rPr>
+          <w:lang w:val="en-CA"/>
+        </w:rPr>
+      </w:pPr>
+    </w:p>
+    <w:p>
+      <w:pPr>
+        <w:jc w:val="left"/>
+        <w:rPr>
+          <w:lang w:val="en-CA"/>
+        </w:rPr>
+      </w:pPr>
+      <w:r>
+        <w:rPr>
+          <w:noProof/>
+        </w:rPr>
+        <w:drawing>
+          <wp:inline distT="0" distB="0" distL="0" distR="0">
+            <wp:extent cx="5316063" cy="3822700"/>
+            <wp:effectExtent l="19050" t="0" r="0" b="0"/>
+            <wp:docPr id="1" name="Picture 1"/>
+            <wp:cNvGraphicFramePr>
+              <a:graphicFrameLocks xmlns:a="http://schemas.openxmlformats.org/drawingml/2006/main" noChangeAspect="1"/>
+            </wp:cNvGraphicFramePr>
+            <a:graphic xmlns:a="http://schemas.openxmlformats.org/drawingml/2006/main">
+              <a:graphicData uri="http://schemas.openxmlformats.org/drawingml/2006/picture">
+                <pic:pic xmlns:pic="http://schemas.openxmlformats.org/drawingml/2006/picture">
+                  <pic:nvPicPr>
+                    <pic:cNvPr id="0" name="Picture 1"/>
+                    <pic:cNvPicPr>
+                      <a:picLocks noChangeAspect="1" noChangeArrowheads="1"/>
+                    </pic:cNvPicPr>
+                  </pic:nvPicPr>
+                  <pic:blipFill>
+                    <a:blip r:embed="rId10" cstate="print"/>
+                    <a:srcRect r="49434" b="35329"/>
+                    <a:stretch>
+                      <a:fillRect/>
+                    </a:stretch>
+                  </pic:blipFill>
+                  <pic:spPr bwMode="auto">
+                    <a:xfrm>
+                      <a:off x="0" y="0"/>
+                      <a:ext cx="5316337" cy="3822897"/>
+                    </a:xfrm>
+                    <a:prstGeom prst="rect">
+                      <a:avLst/>
+                    </a:prstGeom>
+                    <a:noFill/>
+                    <a:ln w="9525">
+                      <a:noFill/>
+                      <a:miter lim="800000"/>
+                      <a:headEnd/>
+                      <a:tailEnd/>
+                    </a:ln>
+                  </pic:spPr>
+                </pic:pic>
+              </a:graphicData>
+            </a:graphic>
+          </wp:inline>
+        </w:drawing>
+      </w:r>
+    </w:p>
+    <w:p>
+      <w:pPr>
+        <w:jc w:val="center"/>
+        <w:rPr>
+          <w:lang w:val="en-CA"/>
+        </w:rPr>
+      </w:pPr>
+      <w:r>
+        <w:rPr>
+          <w:lang w:val="en-CA"/>
+        </w:rPr>
+        <w:t xml:space="preserve">(shows in </w:t>
+      </w:r>
+      <w:proofErr w:type="spellStart"/>
+      <w:r>
+        <w:rPr>
+          <w:lang w:val="en-CA"/>
+        </w:rPr>
+        <w:t>character.cs</w:t>
+      </w:r>
+      <w:proofErr w:type="spellEnd"/>
+      <w:r>
+        <w:rPr>
+          <w:lang w:val="en-CA"/>
+        </w:rPr>
+        <w:t xml:space="preserve"> that you can remove class by searching id of its game object)</w:t>
+      </w:r>
+    </w:p>
+    <w:p>
+      <w:pPr>
+        <w:jc w:val="center"/>
+        <w:rPr>
+          <w:lang w:val="en-CA"/>
+        </w:rPr>
+      </w:pPr>
+    </w:p>
+    <w:p>
+      <w:pPr>
+        <w:jc w:val="left"/>
+        <w:rPr>
+          <w:b/>
+          <w:sz w:val="32"/>
+          <w:szCs w:val="32"/>
+          <w:lang w:val="en-CA"/>
+        </w:rPr>
+      </w:pPr>
+      <w:r>
+        <w:rPr>
+          <w:b/>
+          <w:sz w:val="32"/>
+          <w:szCs w:val="32"/>
+          <w:lang w:val="en-CA"/>
+        </w:rPr>
+        <w:t>2. Level loader</w:t>
+      </w:r>
+    </w:p>
+    <w:p>
+      <w:pPr>
+        <w:jc w:val="left"/>
+        <w:rPr>
+          <w:lang w:val="en-CA"/>
+        </w:rPr>
+      </w:pPr>
+      <w:r>
+        <w:rPr>
+          <w:lang w:val="en-CA"/>
+        </w:rPr>
+        <w:t xml:space="preserve">   - this level loader shows the loading its assets and putting it to the screen, you can change the level in the level.xml that shows here below.</w:t>
+      </w:r>
+    </w:p>
+    <w:p>
+      <w:pPr>
+        <w:jc w:val="left"/>
+        <w:rPr>
+          <w:lang w:val="en-CA"/>
+        </w:rPr>
+      </w:pPr>
+      <w:r>
+        <w:rPr>
+          <w:noProof/>
+        </w:rPr>
+        <w:lastRenderedPageBreak/>
+        <w:drawing>
+          <wp:inline distT="0" distB="0" distL="0" distR="0">
+            <wp:extent cx="4743450" cy="3497176"/>
+            <wp:effectExtent l="19050" t="0" r="0" b="0"/>
+            <wp:docPr id="4" name="Picture 4"/>
+            <wp:cNvGraphicFramePr>
+              <a:graphicFrameLocks xmlns:a="http://schemas.openxmlformats.org/drawingml/2006/main" noChangeAspect="1"/>
+            </wp:cNvGraphicFramePr>
+            <a:graphic xmlns:a="http://schemas.openxmlformats.org/drawingml/2006/main">
+              <a:graphicData uri="http://schemas.openxmlformats.org/drawingml/2006/picture">
+                <pic:pic xmlns:pic="http://schemas.openxmlformats.org/drawingml/2006/picture">
+                  <pic:nvPicPr>
+                    <pic:cNvPr id="0" name="Picture 4"/>
+                    <pic:cNvPicPr>
+                      <a:picLocks noChangeAspect="1" noChangeArrowheads="1"/>
+                    </pic:cNvPicPr>
+                  </pic:nvPicPr>
+                  <pic:blipFill>
+                    <a:blip r:embed="rId11" cstate="print"/>
+                    <a:srcRect r="50518" b="35114"/>
+                    <a:stretch>
+                      <a:fillRect/>
+                    </a:stretch>
+                  </pic:blipFill>
+                  <pic:spPr bwMode="auto">
+                    <a:xfrm>
+                      <a:off x="0" y="0"/>
+                      <a:ext cx="4743694" cy="3497356"/>
+                    </a:xfrm>
+                    <a:prstGeom prst="rect">
+                      <a:avLst/>
+                    </a:prstGeom>
+                    <a:noFill/>
+                    <a:ln w="9525">
+                      <a:noFill/>
+                      <a:miter lim="800000"/>
+                      <a:headEnd/>
+                      <a:tailEnd/>
+                    </a:ln>
+                  </pic:spPr>
+                </pic:pic>
+              </a:graphicData>
+            </a:graphic>
+          </wp:inline>
+        </w:drawing>
+      </w:r>
+    </w:p>
+    <w:p>
+      <w:pPr>
+        <w:jc w:val="center"/>
+        <w:rPr>
+          <w:lang w:val="en-CA"/>
+        </w:rPr>
+      </w:pPr>
+      <w:r>
+        <w:rPr>
+          <w:lang w:val="en-CA"/>
+        </w:rPr>
+        <w:t>(shows how to put a texture as a background for the side scroll game)</w:t>
+      </w:r>
+    </w:p>
+    <w:p>
+      <w:pPr>
+        <w:jc w:val="center"/>
+        <w:rPr>
+          <w:lang w:val="en-CA"/>
+        </w:rPr>
+      </w:pPr>
+    </w:p>
+    <w:p>
+      <w:pPr>
+        <w:jc w:val="left"/>
+        <w:rPr>
+          <w:lang w:val="en-CA"/>
+        </w:rPr>
+      </w:pPr>
+      <w:r>
+        <w:rPr>
+          <w:lang w:val="en-CA"/>
+        </w:rPr>
+        <w:t xml:space="preserve">The picture above shows the requirement of adding its texture background for game to load. Every texture must have its own id, that you can call when to place it on the game (which will show it later in the manual), you can edit too its </w:t>
+      </w:r>
+      <w:proofErr w:type="spellStart"/>
+      <w:r>
+        <w:rPr>
+          <w:lang w:val="en-CA"/>
+        </w:rPr>
+        <w:t>walkable</w:t>
+      </w:r>
+      <w:proofErr w:type="spellEnd"/>
+      <w:r>
+        <w:rPr>
+          <w:lang w:val="en-CA"/>
+        </w:rPr>
+        <w:t xml:space="preserve"> to true or false, making the player can either walk that texture or not. Below this is the picture that shows in the level.xml of the enemy</w:t>
+      </w:r>
+    </w:p>
+    <w:p>
+      <w:pPr>
+        <w:jc w:val="center"/>
+        <w:rPr>
+          <w:lang w:val="en-CA"/>
+        </w:rPr>
+      </w:pPr>
+      <w:r>
+        <w:rPr>
+          <w:noProof/>
+        </w:rPr>
+        <w:drawing>
+          <wp:inline distT="0" distB="0" distL="0" distR="0">
+            <wp:extent cx="2647950" cy="2549269"/>
+            <wp:effectExtent l="19050" t="0" r="0" b="0"/>
+            <wp:docPr id="8" name="Picture 7"/>
+            <wp:cNvGraphicFramePr>
+              <a:graphicFrameLocks xmlns:a="http://schemas.openxmlformats.org/drawingml/2006/main" noChangeAspect="1"/>
+            </wp:cNvGraphicFramePr>
+            <a:graphic xmlns:a="http://schemas.openxmlformats.org/drawingml/2006/main">
+              <a:graphicData uri="http://schemas.openxmlformats.org/drawingml/2006/picture">
+                <pic:pic xmlns:pic="http://schemas.openxmlformats.org/drawingml/2006/picture">
+                  <pic:nvPicPr>
+                    <pic:cNvPr id="0" name="Picture 7"/>
+                    <pic:cNvPicPr>
+                      <a:picLocks noChangeAspect="1" noChangeArrowheads="1"/>
+                    </pic:cNvPicPr>
+                  </pic:nvPicPr>
+                  <pic:blipFill>
+                    <a:blip r:embed="rId12" cstate="print"/>
+                    <a:srcRect l="5418" t="28694" r="75198" b="38116"/>
+                    <a:stretch>
+                      <a:fillRect/>
+                    </a:stretch>
+                  </pic:blipFill>
+                  <pic:spPr bwMode="auto">
+                    <a:xfrm>
+                      <a:off x="0" y="0"/>
+                      <a:ext cx="2647950" cy="2549269"/>
+                    </a:xfrm>
+                    <a:prstGeom prst="rect">
+                      <a:avLst/>
+                    </a:prstGeom>
+                    <a:noFill/>
+                    <a:ln w="9525">
+                      <a:noFill/>
+                      <a:miter lim="800000"/>
+                      <a:headEnd/>
+                      <a:tailEnd/>
+                    </a:ln>
+                  </pic:spPr>
+                </pic:pic>
+              </a:graphicData>
+            </a:graphic>
+          </wp:inline>
+        </w:drawing>
+      </w:r>
+    </w:p>
+    <w:p>
+      <w:pPr>
+        <w:jc w:val="center"/>
+        <w:rPr>
+          <w:lang w:val="en-CA"/>
+        </w:rPr>
+      </w:pPr>
+      <w:r>
+        <w:rPr>
+          <w:lang w:val="en-CA"/>
+        </w:rPr>
+        <w:t>(shows the requirement of creating a new enemy asset that game can use it loading the level)</w:t>
+      </w:r>
+    </w:p>
+    <w:p>
+      <w:pPr>
+        <w:jc w:val="center"/>
+        <w:rPr>
+          <w:lang w:val="en-CA"/>
+        </w:rPr>
+      </w:pPr>
+    </w:p>
+    <w:p>
+      <w:pPr>
+        <w:jc w:val="center"/>
+        <w:rPr>
+          <w:lang w:val="en-CA"/>
+        </w:rPr>
+      </w:pPr>
+      <w:r>
+        <w:rPr>
+          <w:noProof/>
+        </w:rPr>
+        <w:lastRenderedPageBreak/>
+        <w:drawing>
+          <wp:inline distT="0" distB="0" distL="0" distR="0">
+            <wp:extent cx="4804824" cy="3467100"/>
+            <wp:effectExtent l="19050" t="0" r="0" b="0"/>
+            <wp:docPr id="9" name="Picture 10"/>
+            <wp:cNvGraphicFramePr>
+              <a:graphicFrameLocks xmlns:a="http://schemas.openxmlformats.org/drawingml/2006/main" noChangeAspect="1"/>
+            </wp:cNvGraphicFramePr>
+            <a:graphic xmlns:a="http://schemas.openxmlformats.org/drawingml/2006/main">
+              <a:graphicData uri="http://schemas.openxmlformats.org/drawingml/2006/picture">
+                <pic:pic xmlns:pic="http://schemas.openxmlformats.org/drawingml/2006/picture">
+                  <pic:nvPicPr>
+                    <pic:cNvPr id="0" name="Picture 10"/>
+                    <pic:cNvPicPr>
+                      <a:picLocks noChangeAspect="1" noChangeArrowheads="1"/>
+                    </pic:cNvPicPr>
+                  </pic:nvPicPr>
+                  <pic:blipFill>
+                    <a:blip r:embed="rId13" cstate="print"/>
+                    <a:srcRect r="50277" b="36185"/>
+                    <a:stretch>
+                      <a:fillRect/>
+                    </a:stretch>
+                  </pic:blipFill>
+                  <pic:spPr bwMode="auto">
+                    <a:xfrm>
+                      <a:off x="0" y="0"/>
+                      <a:ext cx="4805075" cy="3467281"/>
+                    </a:xfrm>
+                    <a:prstGeom prst="rect">
+                      <a:avLst/>
+                    </a:prstGeom>
+                    <a:noFill/>
+                    <a:ln w="9525">
+                      <a:noFill/>
+                      <a:miter lim="800000"/>
+                      <a:headEnd/>
+                      <a:tailEnd/>
+                    </a:ln>
+                  </pic:spPr>
+                </pic:pic>
+              </a:graphicData>
+            </a:graphic>
+          </wp:inline>
+        </w:drawing>
+      </w:r>
+    </w:p>
+    <w:p>
+      <w:pPr>
+        <w:jc w:val="center"/>
+        <w:rPr>
+          <w:lang w:val="en-CA"/>
+        </w:rPr>
+      </w:pPr>
+      <w:r>
+        <w:rPr>
+          <w:lang w:val="en-CA"/>
+        </w:rPr>
+        <w:t>(shows on how to creating a new level that side scroll game can read and use draw its position by this xml</w:t>
+      </w:r>
+      <w:r>
+        <w:rPr>
+          <w:lang w:val="en-CA"/>
+        </w:rPr>
+        <w:t>)</w:t>
+      </w:r>
+    </w:p>
+    <w:p>
+      <w:pPr>
+        <w:jc w:val="left"/>
+        <w:rPr>
+          <w:lang w:val="en-CA"/>
+        </w:rPr>
+      </w:pPr>
+    </w:p>
+    <w:p>
+      <w:pPr>
+        <w:jc w:val="left"/>
+        <w:rPr>
+          <w:lang w:val="en-CA"/>
+        </w:rPr>
+      </w:pPr>
+      <w:r>
+        <w:rPr>
+          <w:lang w:val="en-CA"/>
+        </w:rPr>
+        <w:tab/>
+        <w:t>the picture above shows the loading a level from level.xml that when player is in the certain level, level loader will load this level by its position of each id(like S "SKY", 1 "building1", N "Enemy Normal"), after setting the enemy position to the level, it must end by "E" to end this level width. As level loads, you can change its level colour, change the effects of the level, you can change it to black for night, blue for good sky, red for sunset and more..</w:t>
+      </w:r>
+    </w:p>
+    <w:p>
+      <w:pPr>
+        <w:jc w:val="left"/>
+        <w:rPr>
+          <w:lang w:val="en-CA"/>
+        </w:rPr>
+      </w:pPr>
+      <w:r>
+        <w:rPr>
+          <w:noProof/>
+        </w:rPr>
+        <w:drawing>
+          <wp:inline distT="0" distB="0" distL="0" distR="0">
+            <wp:extent cx="4866963" cy="3314700"/>
+            <wp:effectExtent l="19050" t="0" r="0" b="0"/>
+            <wp:docPr id="13" name="Picture 13"/>
+            <wp:cNvGraphicFramePr>
+              <a:graphicFrameLocks xmlns:a="http://schemas.openxmlformats.org/drawingml/2006/main" noChangeAspect="1"/>
+            </wp:cNvGraphicFramePr>
+            <a:graphic xmlns:a="http://schemas.openxmlformats.org/drawingml/2006/main">
+              <a:graphicData uri="http://schemas.openxmlformats.org/drawingml/2006/picture">
+                <pic:pic xmlns:pic="http://schemas.openxmlformats.org/drawingml/2006/picture">
+                  <pic:nvPicPr>
+                    <pic:cNvPr id="0" name="Picture 13"/>
+                    <pic:cNvPicPr>
+                      <a:picLocks noChangeAspect="1" noChangeArrowheads="1"/>
+                    </pic:cNvPicPr>
+                  </pic:nvPicPr>
+                  <pic:blipFill>
+                    <a:blip r:embed="rId14" cstate="print"/>
+                    <a:srcRect r="30171" b="15414"/>
+                    <a:stretch>
+                      <a:fillRect/>
+                    </a:stretch>
+                  </pic:blipFill>
+                  <pic:spPr bwMode="auto">
+                    <a:xfrm>
+                      <a:off x="0" y="0"/>
+                      <a:ext cx="4867566" cy="3315111"/>
+                    </a:xfrm>
+                    <a:prstGeom prst="rect">
+                      <a:avLst/>
+                    </a:prstGeom>
+                    <a:noFill/>
+                    <a:ln w="9525">
+                      <a:noFill/>
+                      <a:miter lim="800000"/>
+                      <a:headEnd/>
+                      <a:tailEnd/>
+                    </a:ln>
+                  </pic:spPr>
+                </pic:pic>
+              </a:graphicData>
+            </a:graphic>
+          </wp:inline>
+        </w:drawing>
+      </w:r>
+    </w:p>
+    <w:p>
+      <w:pPr>
+        <w:jc w:val="center"/>
+        <w:rPr>
+          <w:i/>
+          <w:sz w:val="16"/>
+          <w:szCs w:val="16"/>
+          <w:lang w:val="en-CA"/>
+        </w:rPr>
+      </w:pPr>
+      <w:r>
+        <w:rPr>
+          <w:lang w:val="en-CA"/>
+        </w:rPr>
+        <w:t xml:space="preserve">(shows on how level loader loads its texture) </w:t>
+      </w:r>
+      <w:proofErr w:type="spellStart"/>
+      <w:r>
+        <w:rPr>
+          <w:i/>
+          <w:sz w:val="16"/>
+          <w:szCs w:val="16"/>
+          <w:lang w:val="en-CA"/>
+        </w:rPr>
+        <w:t>Leve</w:t>
+      </w:r>
+      <w:r>
+        <w:rPr>
+          <w:i/>
+          <w:sz w:val="16"/>
+          <w:szCs w:val="16"/>
+          <w:lang w:val="en-CA"/>
+        </w:rPr>
+        <w:t>l</w:t>
+      </w:r>
+      <w:r>
+        <w:rPr>
+          <w:i/>
+          <w:sz w:val="16"/>
+          <w:szCs w:val="16"/>
+          <w:lang w:val="en-CA"/>
+        </w:rPr>
+        <w:t>L</w:t>
+      </w:r>
+      <w:r>
+        <w:rPr>
+          <w:i/>
+          <w:sz w:val="16"/>
+          <w:szCs w:val="16"/>
+          <w:lang w:val="en-CA"/>
+        </w:rPr>
+        <w:t>oader.cs</w:t>
+      </w:r>
+      <w:proofErr w:type="spellEnd"/>
+    </w:p>
+    <w:p>
+      <w:pPr>
+        <w:jc w:val="left"/>
+        <w:rPr>
+          <w:b/>
+          <w:sz w:val="32"/>
+          <w:szCs w:val="32"/>
+          <w:lang w:val="en-CA"/>
+        </w:rPr>
+      </w:pPr>
+      <w:r>
+        <w:rPr>
+          <w:b/>
+          <w:sz w:val="32"/>
+          <w:szCs w:val="32"/>
+          <w:lang w:val="en-CA"/>
+        </w:rPr>
+        <w:lastRenderedPageBreak/>
+        <w:t>Networking Features</w:t>
+      </w:r>
+    </w:p>
+    <w:p>
+      <w:pPr>
+        <w:jc w:val="left"/>
+        <w:rPr>
+          <w:b/>
+          <w:sz w:val="32"/>
+          <w:szCs w:val="32"/>
+          <w:lang w:val="en-CA"/>
+        </w:rPr>
+      </w:pPr>
+      <w:r>
+        <w:rPr>
+          <w:b/>
+          <w:sz w:val="32"/>
+          <w:szCs w:val="32"/>
+          <w:lang w:val="en-CA"/>
+        </w:rPr>
+        <w:t>1. Any player can jump to the game</w:t>
+      </w:r>
+    </w:p>
+    <w:p>
+      <w:pPr>
+        <w:jc w:val="left"/>
+        <w:rPr>
+          <w:sz w:val="20"/>
+          <w:szCs w:val="20"/>
+          <w:lang w:val="en-CA"/>
+        </w:rPr>
+      </w:pPr>
+    </w:p>
+    <w:p>
+      <w:pPr>
+        <w:jc w:val="left"/>
+        <w:rPr>
+          <w:sz w:val="20"/>
+          <w:szCs w:val="20"/>
+          <w:lang w:val="en-CA"/>
+        </w:rPr>
+      </w:pPr>
+      <w:r>
+        <w:rPr>
+          <w:sz w:val="20"/>
+          <w:szCs w:val="20"/>
+          <w:lang w:val="en-CA"/>
+        </w:rPr>
+        <w:tab/>
+        <w:t>this game supports "NO" creating session, any player can just jump to the game, and help the other players, every client who joins or connect to the game, it delivers to all the players in the game, that a player was created and you should draw its player, and what player state is.</w:t>
+      </w:r>
+    </w:p>
+    <w:p>
+      <w:pPr>
+        <w:jc w:val="left"/>
+        <w:rPr>
+          <w:sz w:val="20"/>
+          <w:szCs w:val="20"/>
+          <w:lang w:val="en-CA"/>
+        </w:rPr>
+      </w:pPr>
+    </w:p>
+    <w:p>
+      <w:pPr>
+        <w:jc w:val="left"/>
+        <w:rPr>
+          <w:sz w:val="20"/>
+          <w:szCs w:val="20"/>
+          <w:lang w:val="en-CA"/>
+        </w:rPr>
+      </w:pPr>
+      <w:r>
+        <w:rPr>
+          <w:noProof/>
+          <w:sz w:val="20"/>
+          <w:szCs w:val="20"/>
+        </w:rPr>
+        <w:drawing>
+          <wp:inline distT="0" distB="0" distL="0" distR="0">
+            <wp:extent cx="5274310" cy="2628999"/>
+            <wp:effectExtent l="19050" t="0" r="2540" b="0"/>
+            <wp:docPr id="16" name="Picture 16"/>
+            <wp:cNvGraphicFramePr>
+              <a:graphicFrameLocks xmlns:a="http://schemas.openxmlformats.org/drawingml/2006/main" noChangeAspect="1"/>
+            </wp:cNvGraphicFramePr>
+            <a:graphic xmlns:a="http://schemas.openxmlformats.org/drawingml/2006/main">
+              <a:graphicData uri="http://schemas.openxmlformats.org/drawingml/2006/picture">
+                <pic:pic xmlns:pic="http://schemas.openxmlformats.org/drawingml/2006/picture">
+                  <pic:nvPicPr>
+                    <pic:cNvPr id="0" name="Picture 16"/>
+                    <pic:cNvPicPr>
+                      <a:picLocks noChangeAspect="1" noChangeArrowheads="1"/>
+                    </pic:cNvPicPr>
+                  </pic:nvPicPr>
+                  <pic:blipFill>
+                    <a:blip r:embed="rId15" cstate="print"/>
+                    <a:srcRect b="11346"/>
+                    <a:stretch>
+                      <a:fillRect/>
+                    </a:stretch>
+                  </pic:blipFill>
+                  <pic:spPr bwMode="auto">
+                    <a:xfrm>
+                      <a:off x="0" y="0"/>
+                      <a:ext cx="5274310" cy="2628999"/>
+                    </a:xfrm>
+                    <a:prstGeom prst="rect">
+                      <a:avLst/>
+                    </a:prstGeom>
+                    <a:noFill/>
+                    <a:ln w="9525">
+                      <a:noFill/>
+                      <a:miter lim="800000"/>
+                      <a:headEnd/>
+                      <a:tailEnd/>
+                    </a:ln>
+                  </pic:spPr>
+                </pic:pic>
+              </a:graphicData>
+            </a:graphic>
+          </wp:inline>
+        </w:drawing>
+      </w:r>
+    </w:p>
+    <w:p>
+      <w:pPr>
+        <w:jc w:val="center"/>
+        <w:rPr>
+          <w:sz w:val="20"/>
+          <w:szCs w:val="20"/>
+          <w:lang w:val="en-CA"/>
+        </w:rPr>
+      </w:pPr>
+      <w:r>
+        <w:rPr>
+          <w:sz w:val="20"/>
+          <w:szCs w:val="20"/>
+          <w:lang w:val="en-CA"/>
+        </w:rPr>
+        <w:t>(shows how the server creates a player when a player jumps to the game)</w:t>
+      </w:r>
+    </w:p>
+    <w:p>
+      <w:pPr>
+        <w:jc w:val="center"/>
+        <w:rPr>
+          <w:sz w:val="20"/>
+          <w:szCs w:val="20"/>
+          <w:lang w:val="en-CA"/>
+        </w:rPr>
+      </w:pPr>
+    </w:p>
+    <w:p>
+      <w:pPr>
+        <w:jc w:val="left"/>
+        <w:rPr>
+          <w:sz w:val="20"/>
+          <w:szCs w:val="20"/>
+          <w:lang w:val="en-CA"/>
+        </w:rPr>
+      </w:pPr>
+      <w:r>
+        <w:rPr>
+          <w:sz w:val="20"/>
+          <w:szCs w:val="20"/>
+          <w:lang w:val="en-CA"/>
+        </w:rPr>
+        <w:tab/>
+        <w:t>Any player can just jump it even when the player is in the middle of the level, it reads the last player position and add its texture and position width to your position.</w:t>
+      </w:r>
+    </w:p>
+    <w:p>
+      <w:pPr>
+        <w:jc w:val="left"/>
+        <w:rPr>
+          <w:sz w:val="20"/>
+          <w:szCs w:val="20"/>
+          <w:lang w:val="en-CA"/>
+        </w:rPr>
+      </w:pPr>
+    </w:p>
+    <w:p>
+      <w:pPr>
+        <w:jc w:val="left"/>
+        <w:rPr>
+          <w:b/>
+          <w:sz w:val="32"/>
+          <w:szCs w:val="32"/>
+          <w:lang w:val="en-CA"/>
+        </w:rPr>
+      </w:pPr>
+      <w:r>
+        <w:rPr>
+          <w:b/>
+          <w:sz w:val="32"/>
+          <w:szCs w:val="32"/>
+          <w:lang w:val="en-CA"/>
+        </w:rPr>
+        <w:t>2. Players can just leave the game without ending the session</w:t>
+      </w:r>
+    </w:p>
+    <w:p>
+      <w:pPr>
+        <w:jc w:val="left"/>
+        <w:rPr>
+          <w:lang w:val="en-CA"/>
+        </w:rPr>
+      </w:pPr>
+      <w:r>
+        <w:rPr>
+          <w:lang w:val="en-CA"/>
+        </w:rPr>
+        <w:tab/>
+        <w:t>Players can not only jump in to the game, but they can just leave the session without affecting players playing the game.</w:t>
+      </w:r>
+    </w:p>
+    <w:p>
+      <w:pPr>
+        <w:jc w:val="left"/>
+        <w:rPr>
+          <w:lang w:val="en-CA"/>
+        </w:rPr>
+      </w:pPr>
+    </w:p>
+    <w:p>
+      <w:pPr>
+        <w:jc w:val="left"/>
+        <w:rPr>
+          <w:lang w:val="en-CA"/>
+        </w:rPr>
+      </w:pPr>
+    </w:p>
+    <w:p>
+      <w:pPr>
+        <w:jc w:val="left"/>
+        <w:rPr>
+          <w:lang w:val="en-CA"/>
+        </w:rPr>
+      </w:pPr>
+      <w:r>
+        <w:rPr>
+          <w:noProof/>
+        </w:rPr>
+        <w:lastRenderedPageBreak/>
+        <w:drawing>
+          <wp:inline distT="0" distB="0" distL="0" distR="0">
+            <wp:extent cx="5035550" cy="4739526"/>
+            <wp:effectExtent l="19050" t="0" r="0" b="0"/>
+            <wp:docPr id="19" name="Picture 19"/>
+            <wp:cNvGraphicFramePr>
+              <a:graphicFrameLocks xmlns:a="http://schemas.openxmlformats.org/drawingml/2006/main" noChangeAspect="1"/>
+            </wp:cNvGraphicFramePr>
+            <a:graphic xmlns:a="http://schemas.openxmlformats.org/drawingml/2006/main">
+              <a:graphicData uri="http://schemas.openxmlformats.org/drawingml/2006/picture">
+                <pic:pic xmlns:pic="http://schemas.openxmlformats.org/drawingml/2006/picture">
+                  <pic:nvPicPr>
+                    <pic:cNvPr id="0" name="Picture 19"/>
+                    <pic:cNvPicPr>
+                      <a:picLocks noChangeAspect="1" noChangeArrowheads="1"/>
+                    </pic:cNvPicPr>
+                  </pic:nvPicPr>
+                  <pic:blipFill>
+                    <a:blip r:embed="rId16" cstate="print"/>
+                    <a:srcRect r="48832" b="14344"/>
+                    <a:stretch>
+                      <a:fillRect/>
+                    </a:stretch>
+                  </pic:blipFill>
+                  <pic:spPr bwMode="auto">
+                    <a:xfrm>
+                      <a:off x="0" y="0"/>
+                      <a:ext cx="5035746" cy="4739711"/>
+                    </a:xfrm>
+                    <a:prstGeom prst="rect">
+                      <a:avLst/>
+                    </a:prstGeom>
+                    <a:noFill/>
+                    <a:ln w="9525">
+                      <a:noFill/>
+                      <a:miter lim="800000"/>
+                      <a:headEnd/>
+                      <a:tailEnd/>
+                    </a:ln>
+                  </pic:spPr>
+                </pic:pic>
+              </a:graphicData>
+            </a:graphic>
+          </wp:inline>
+        </w:drawing>
+      </w:r>
+    </w:p>
+    <w:p>
+      <w:pPr>
+        <w:jc w:val="center"/>
+        <w:rPr>
+          <w:lang w:val="en-CA"/>
+        </w:rPr>
+      </w:pPr>
+      <w:r>
+        <w:rPr>
+          <w:lang w:val="en-CA"/>
+        </w:rPr>
+        <w:t>(shows when player leaves the game)</w:t>
+      </w:r>
+    </w:p>
+    <w:p>
+      <w:pPr>
+        <w:jc w:val="left"/>
+        <w:rPr>
+          <w:lang w:val="en-CA"/>
+        </w:rPr>
+      </w:pPr>
+      <w:r>
+        <w:rPr>
+          <w:lang w:val="en-CA"/>
+        </w:rPr>
+        <w:tab/>
+      </w:r>
+    </w:p>
+    <w:p>
+      <w:pPr>
+        <w:jc w:val="left"/>
+        <w:rPr>
+          <w:lang w:val="en-CA"/>
+        </w:rPr>
+      </w:pPr>
+      <w:r>
+        <w:rPr>
+          <w:lang w:val="en-CA"/>
+        </w:rPr>
+        <w:tab/>
+        <w:t xml:space="preserve">if the player is the host of the game and leaves, the next player become the host for the players, and updates the server of enemy position. </w:t>
+      </w:r>
+    </w:p>
+    <w:p>
+      <w:pPr>
+        <w:jc w:val="left"/>
+        <w:rPr>
+          <w:lang w:val="en-CA"/>
+        </w:rPr>
+      </w:pPr>
+    </w:p>
+    <w:p>
+      <w:pPr>
+        <w:jc w:val="center"/>
         <w:rPr>
           <w:lang w:val="en-CA"/>
         </w:rPr>

</xml_diff>